<commit_message>
added a bunch of things
</commit_message>
<xml_diff>
--- a/Stand.docx
+++ b/Stand.docx
@@ -187,6 +187,92 @@
       </w:pPr>
       <w:r>
         <w:t>Zusammenbauen</w:t>
+      </w:r>
+    </w:p>
+    <w:p>
+      <w:r>
+        <w:t>Tipps vom Meister</w:t>
+      </w:r>
+    </w:p>
+    <w:p>
+      <w:pPr>
+        <w:pStyle w:val="Listenabsatz"/>
+        <w:numPr>
+          <w:ilvl w:val="0"/>
+          <w:numId w:val="5"/>
+        </w:numPr>
+      </w:pPr>
+      <w:r>
+        <w:t>Telegram Bot auf Raspberry</w:t>
+      </w:r>
+    </w:p>
+    <w:p>
+      <w:pPr>
+        <w:pStyle w:val="Listenabsatz"/>
+        <w:numPr>
+          <w:ilvl w:val="0"/>
+          <w:numId w:val="5"/>
+        </w:numPr>
+      </w:pPr>
+      <w:r>
+        <w:t>Postgress</w:t>
+      </w:r>
+    </w:p>
+    <w:p>
+      <w:pPr>
+        <w:pStyle w:val="Listenabsatz"/>
+        <w:numPr>
+          <w:ilvl w:val="0"/>
+          <w:numId w:val="5"/>
+        </w:numPr>
+      </w:pPr>
+      <w:r>
+        <w:t>Bootstrap / CSS-Framework</w:t>
+      </w:r>
+      <w:r>
+        <w:t xml:space="preserve"> </w:t>
+      </w:r>
+      <w:r>
+        <w:sym w:font="Wingdings" w:char="F0E8"/>
+      </w:r>
+      <w:r>
+        <w:t xml:space="preserve"> copypaste</w:t>
+      </w:r>
+    </w:p>
+    <w:p>
+      <w:pPr>
+        <w:pStyle w:val="Listenabsatz"/>
+        <w:numPr>
+          <w:ilvl w:val="0"/>
+          <w:numId w:val="5"/>
+        </w:numPr>
+      </w:pPr>
+      <w:r>
+        <w:t>JQuery: Input-stuff</w:t>
+      </w:r>
+    </w:p>
+    <w:p>
+      <w:pPr>
+        <w:pStyle w:val="Listenabsatz"/>
+        <w:numPr>
+          <w:ilvl w:val="0"/>
+          <w:numId w:val="5"/>
+        </w:numPr>
+      </w:pPr>
+      <w:r>
+        <w:t>Commandline gstreamer</w:t>
+      </w:r>
+    </w:p>
+    <w:p>
+      <w:pPr>
+        <w:pStyle w:val="Listenabsatz"/>
+        <w:numPr>
+          <w:ilvl w:val="0"/>
+          <w:numId w:val="5"/>
+        </w:numPr>
+      </w:pPr>
+      <w:r>
+        <w:t>Cs50, coursera</w:t>
       </w:r>
     </w:p>
     <w:p/>
@@ -317,6 +403,119 @@
     </w:lvl>
   </w:abstractNum>
   <w:abstractNum w:abstractNumId="1" w15:restartNumberingAfterBreak="0">
+    <w:nsid w:val="14E2602B"/>
+    <w:multiLevelType w:val="hybridMultilevel"/>
+    <w:tmpl w:val="26CCC048"/>
+    <w:lvl w:ilvl="0" w:tplc="04070001">
+      <w:start w:val="1"/>
+      <w:numFmt w:val="bullet"/>
+      <w:lvlText w:val=""/>
+      <w:lvlJc w:val="left"/>
+      <w:pPr>
+        <w:ind w:left="720" w:hanging="360"/>
+      </w:pPr>
+      <w:rPr>
+        <w:rFonts w:ascii="Symbol" w:hAnsi="Symbol" w:hint="default"/>
+      </w:rPr>
+    </w:lvl>
+    <w:lvl w:ilvl="1" w:tplc="04070003" w:tentative="1">
+      <w:start w:val="1"/>
+      <w:numFmt w:val="bullet"/>
+      <w:lvlText w:val="o"/>
+      <w:lvlJc w:val="left"/>
+      <w:pPr>
+        <w:ind w:left="1440" w:hanging="360"/>
+      </w:pPr>
+      <w:rPr>
+        <w:rFonts w:ascii="Courier New" w:hAnsi="Courier New" w:cs="Courier New" w:hint="default"/>
+      </w:rPr>
+    </w:lvl>
+    <w:lvl w:ilvl="2" w:tplc="04070005" w:tentative="1">
+      <w:start w:val="1"/>
+      <w:numFmt w:val="bullet"/>
+      <w:lvlText w:val=""/>
+      <w:lvlJc w:val="left"/>
+      <w:pPr>
+        <w:ind w:left="2160" w:hanging="360"/>
+      </w:pPr>
+      <w:rPr>
+        <w:rFonts w:ascii="Wingdings" w:hAnsi="Wingdings" w:hint="default"/>
+      </w:rPr>
+    </w:lvl>
+    <w:lvl w:ilvl="3" w:tplc="04070001" w:tentative="1">
+      <w:start w:val="1"/>
+      <w:numFmt w:val="bullet"/>
+      <w:lvlText w:val=""/>
+      <w:lvlJc w:val="left"/>
+      <w:pPr>
+        <w:ind w:left="2880" w:hanging="360"/>
+      </w:pPr>
+      <w:rPr>
+        <w:rFonts w:ascii="Symbol" w:hAnsi="Symbol" w:hint="default"/>
+      </w:rPr>
+    </w:lvl>
+    <w:lvl w:ilvl="4" w:tplc="04070003" w:tentative="1">
+      <w:start w:val="1"/>
+      <w:numFmt w:val="bullet"/>
+      <w:lvlText w:val="o"/>
+      <w:lvlJc w:val="left"/>
+      <w:pPr>
+        <w:ind w:left="3600" w:hanging="360"/>
+      </w:pPr>
+      <w:rPr>
+        <w:rFonts w:ascii="Courier New" w:hAnsi="Courier New" w:cs="Courier New" w:hint="default"/>
+      </w:rPr>
+    </w:lvl>
+    <w:lvl w:ilvl="5" w:tplc="04070005" w:tentative="1">
+      <w:start w:val="1"/>
+      <w:numFmt w:val="bullet"/>
+      <w:lvlText w:val=""/>
+      <w:lvlJc w:val="left"/>
+      <w:pPr>
+        <w:ind w:left="4320" w:hanging="360"/>
+      </w:pPr>
+      <w:rPr>
+        <w:rFonts w:ascii="Wingdings" w:hAnsi="Wingdings" w:hint="default"/>
+      </w:rPr>
+    </w:lvl>
+    <w:lvl w:ilvl="6" w:tplc="04070001" w:tentative="1">
+      <w:start w:val="1"/>
+      <w:numFmt w:val="bullet"/>
+      <w:lvlText w:val=""/>
+      <w:lvlJc w:val="left"/>
+      <w:pPr>
+        <w:ind w:left="5040" w:hanging="360"/>
+      </w:pPr>
+      <w:rPr>
+        <w:rFonts w:ascii="Symbol" w:hAnsi="Symbol" w:hint="default"/>
+      </w:rPr>
+    </w:lvl>
+    <w:lvl w:ilvl="7" w:tplc="04070003" w:tentative="1">
+      <w:start w:val="1"/>
+      <w:numFmt w:val="bullet"/>
+      <w:lvlText w:val="o"/>
+      <w:lvlJc w:val="left"/>
+      <w:pPr>
+        <w:ind w:left="5760" w:hanging="360"/>
+      </w:pPr>
+      <w:rPr>
+        <w:rFonts w:ascii="Courier New" w:hAnsi="Courier New" w:cs="Courier New" w:hint="default"/>
+      </w:rPr>
+    </w:lvl>
+    <w:lvl w:ilvl="8" w:tplc="04070005" w:tentative="1">
+      <w:start w:val="1"/>
+      <w:numFmt w:val="bullet"/>
+      <w:lvlText w:val=""/>
+      <w:lvlJc w:val="left"/>
+      <w:pPr>
+        <w:ind w:left="6480" w:hanging="360"/>
+      </w:pPr>
+      <w:rPr>
+        <w:rFonts w:ascii="Wingdings" w:hAnsi="Wingdings" w:hint="default"/>
+      </w:rPr>
+    </w:lvl>
+  </w:abstractNum>
+  <w:abstractNum w:abstractNumId="2" w15:restartNumberingAfterBreak="0">
     <w:nsid w:val="23DE2448"/>
     <w:multiLevelType w:val="hybridMultilevel"/>
     <w:tmpl w:val="52FAC5EC"/>
@@ -429,7 +628,7 @@
       </w:rPr>
     </w:lvl>
   </w:abstractNum>
-  <w:abstractNum w:abstractNumId="2" w15:restartNumberingAfterBreak="0">
+  <w:abstractNum w:abstractNumId="3" w15:restartNumberingAfterBreak="0">
     <w:nsid w:val="5DF0045E"/>
     <w:multiLevelType w:val="hybridMultilevel"/>
     <w:tmpl w:val="CA800C38"/>
@@ -542,7 +741,7 @@
       </w:rPr>
     </w:lvl>
   </w:abstractNum>
-  <w:abstractNum w:abstractNumId="3" w15:restartNumberingAfterBreak="0">
+  <w:abstractNum w:abstractNumId="4" w15:restartNumberingAfterBreak="0">
     <w:nsid w:val="77FA16AC"/>
     <w:multiLevelType w:val="hybridMultilevel"/>
     <w:tmpl w:val="E0640FC8"/>
@@ -656,16 +855,19 @@
     </w:lvl>
   </w:abstractNum>
   <w:num w:numId="1">
-    <w:abstractNumId w:val="3"/>
+    <w:abstractNumId w:val="4"/>
   </w:num>
   <w:num w:numId="2">
-    <w:abstractNumId w:val="1"/>
+    <w:abstractNumId w:val="2"/>
   </w:num>
   <w:num w:numId="3">
-    <w:abstractNumId w:val="2"/>
+    <w:abstractNumId w:val="3"/>
   </w:num>
   <w:num w:numId="4">
     <w:abstractNumId w:val="0"/>
+  </w:num>
+  <w:num w:numId="5">
+    <w:abstractNumId w:val="1"/>
   </w:num>
 </w:numbering>
 </file>

</xml_diff>

<commit_message>
replaced mqtt with http
</commit_message>
<xml_diff>
--- a/Stand.docx
+++ b/Stand.docx
@@ -17,7 +17,7 @@
         </w:numPr>
       </w:pPr>
       <w:r>
-        <w:t>Paar Sensoren</w:t>
+        <w:t>Alle Sensoren</w:t>
       </w:r>
     </w:p>
     <w:p>
@@ -45,11 +45,6 @@
       </w:r>
     </w:p>
     <w:p>
-      <w:r>
-        <w:t>Bestellt</w:t>
-      </w:r>
-    </w:p>
-    <w:p>
       <w:pPr>
         <w:pStyle w:val="Listenabsatz"/>
         <w:numPr>
@@ -123,10 +118,7 @@
         </w:numPr>
       </w:pPr>
       <w:r>
-        <w:t>Akku</w:t>
-      </w:r>
-      <w:r>
-        <w:t xml:space="preserve"> (evtl. 9V – Block)</w:t>
+        <w:t>Energizer Ultimate Lithium</w:t>
       </w:r>
     </w:p>
     <w:p>
@@ -138,7 +130,7 @@
         </w:numPr>
       </w:pPr>
       <w:r>
-        <w:t>Huawei E3372 (+ Antenne)</w:t>
+        <w:t>Evtl. Internet-Stick-Antenne</w:t>
       </w:r>
     </w:p>
     <w:p>
@@ -150,7 +142,7 @@
         </w:numPr>
       </w:pPr>
       <w:r>
-        <w:t>Verbindung Cam Raspberry</w:t>
+        <w:t>Gas</w:t>
       </w:r>
     </w:p>
     <w:p>
@@ -162,7 +154,7 @@
         </w:numPr>
       </w:pPr>
       <w:r>
-        <w:t>Gas</w:t>
+        <w:t>Genehmigung</w:t>
       </w:r>
     </w:p>
     <w:p>
@@ -174,7 +166,7 @@
         </w:numPr>
       </w:pPr>
       <w:r>
-        <w:t>Genehmigung</w:t>
+        <w:t>Zusammenbauen</w:t>
       </w:r>
     </w:p>
     <w:p>
@@ -186,7 +178,7 @@
         </w:numPr>
       </w:pPr>
       <w:r>
-        <w:t>Zusammenbauen</w:t>
+        <w:t>Evtl. Spot-Trace</w:t>
       </w:r>
     </w:p>
     <w:p>
@@ -203,7 +195,7 @@
         </w:numPr>
       </w:pPr>
       <w:r>
-        <w:t>Telegram Bot auf Raspberry</w:t>
+        <w:t>Postgress</w:t>
       </w:r>
     </w:p>
     <w:p>
@@ -215,7 +207,16 @@
         </w:numPr>
       </w:pPr>
       <w:r>
-        <w:t>Postgress</w:t>
+        <w:t>Bootstrap / CSS-Framework</w:t>
+      </w:r>
+      <w:r>
+        <w:t xml:space="preserve"> </w:t>
+      </w:r>
+      <w:r>
+        <w:sym w:font="Wingdings" w:char="F0E8"/>
+      </w:r>
+      <w:r>
+        <w:t xml:space="preserve"> copypaste</w:t>
       </w:r>
     </w:p>
     <w:p>
@@ -227,40 +228,7 @@
         </w:numPr>
       </w:pPr>
       <w:r>
-        <w:t>Bootstrap / CSS-Framework</w:t>
-      </w:r>
-      <w:r>
-        <w:t xml:space="preserve"> </w:t>
-      </w:r>
-      <w:r>
-        <w:sym w:font="Wingdings" w:char="F0E8"/>
-      </w:r>
-      <w:r>
-        <w:t xml:space="preserve"> copypaste</w:t>
-      </w:r>
-    </w:p>
-    <w:p>
-      <w:pPr>
-        <w:pStyle w:val="Listenabsatz"/>
-        <w:numPr>
-          <w:ilvl w:val="0"/>
-          <w:numId w:val="5"/>
-        </w:numPr>
-      </w:pPr>
-      <w:r>
         <w:t>JQuery: Input-stuff</w:t>
-      </w:r>
-    </w:p>
-    <w:p>
-      <w:pPr>
-        <w:pStyle w:val="Listenabsatz"/>
-        <w:numPr>
-          <w:ilvl w:val="0"/>
-          <w:numId w:val="5"/>
-        </w:numPr>
-      </w:pPr>
-      <w:r>
-        <w:t>Commandline gstreamer</w:t>
       </w:r>
     </w:p>
     <w:p>

</xml_diff>